<commit_message>
Adds JPA entity Customer. Adds utility class DBUtil to make it easy to get an EntityManagerFactory object.
</commit_message>
<xml_diff>
--- a/StaJeRadjeno.docx
+++ b/StaJeRadjeno.docx
@@ -548,21 +548,7 @@
           <w:szCs w:val="16"/>
           <w:lang w:val="fr-FR"/>
         </w:rPr>
-        <w:t>"1</w:t>
-      </w:r>
-      <w:bookmarkStart w:id="0" w:name="_GoBack"/>
-      <w:bookmarkEnd w:id="0"/>
-      <w:r>
-        <w:rPr>
-          <w:rFonts w:ascii="Consolas" w:hAnsi="Consolas" w:cs="Consolas"/>
-          <w:i/>
-          <w:iCs/>
-          <w:color w:val="2A00FF"/>
-          <w:sz w:val="16"/>
-          <w:szCs w:val="16"/>
-          <w:lang w:val="fr-FR"/>
-        </w:rPr>
-        <w:t>.0"</w:t>
+        <w:t>"1.0"</w:t>
       </w:r>
       <w:r>
         <w:rPr>
@@ -2396,8 +2382,9 @@
     <w:p>
       <w:pPr>
         <w:rPr>
-          <w:rFonts w:ascii="Courier New" w:hAnsi="Courier New" w:cs="Courier New"/>
+          <w:rFonts w:ascii="Consolas" w:hAnsi="Consolas" w:cs="Consolas"/>
           <w:b/>
+          <w:color w:val="000000"/>
           <w:sz w:val="16"/>
           <w:szCs w:val="16"/>
         </w:rPr>
@@ -2412,6 +2399,1238 @@
         </w:rPr>
         <w:t>Is opened connection :: true</w:t>
       </w:r>
+    </w:p>
+    <w:p>
+      <w:pPr>
+        <w:rPr>
+          <w:rFonts w:ascii="Consolas" w:hAnsi="Consolas" w:cs="Consolas"/>
+          <w:b/>
+          <w:color w:val="000000"/>
+          <w:sz w:val="16"/>
+          <w:szCs w:val="16"/>
+        </w:rPr>
+      </w:pPr>
+    </w:p>
+    <w:p>
+      <w:pPr>
+        <w:rPr>
+          <w:b/>
+        </w:rPr>
+      </w:pPr>
+      <w:r>
+        <w:rPr>
+          <w:b/>
+        </w:rPr>
+        <w:t>JPA Entity</w:t>
+      </w:r>
+    </w:p>
+    <w:p>
+      <w:pPr>
+        <w:rPr>
+          <w:rFonts w:ascii="Courier New" w:hAnsi="Courier New" w:cs="Courier New"/>
+          <w:sz w:val="16"/>
+          <w:szCs w:val="16"/>
+        </w:rPr>
+      </w:pPr>
+      <w:r>
+        <w:rPr>
+          <w:rFonts w:ascii="Courier New" w:hAnsi="Courier New" w:cs="Courier New"/>
+          <w:sz w:val="16"/>
+          <w:szCs w:val="16"/>
+        </w:rPr>
+        <w:t>package com.jelena.business;</w:t>
+      </w:r>
+    </w:p>
+    <w:p>
+      <w:pPr>
+        <w:rPr>
+          <w:rFonts w:ascii="Courier New" w:hAnsi="Courier New" w:cs="Courier New"/>
+          <w:sz w:val="16"/>
+          <w:szCs w:val="16"/>
+        </w:rPr>
+      </w:pPr>
+    </w:p>
+    <w:p>
+      <w:pPr>
+        <w:rPr>
+          <w:rFonts w:ascii="Courier New" w:hAnsi="Courier New" w:cs="Courier New"/>
+          <w:sz w:val="16"/>
+          <w:szCs w:val="16"/>
+        </w:rPr>
+      </w:pPr>
+      <w:r>
+        <w:rPr>
+          <w:rFonts w:ascii="Courier New" w:hAnsi="Courier New" w:cs="Courier New"/>
+          <w:sz w:val="16"/>
+          <w:szCs w:val="16"/>
+        </w:rPr>
+        <w:t>import javax.persistence.Column;</w:t>
+      </w:r>
+    </w:p>
+    <w:p>
+      <w:pPr>
+        <w:rPr>
+          <w:rFonts w:ascii="Courier New" w:hAnsi="Courier New" w:cs="Courier New"/>
+          <w:sz w:val="16"/>
+          <w:szCs w:val="16"/>
+        </w:rPr>
+      </w:pPr>
+      <w:r>
+        <w:rPr>
+          <w:rFonts w:ascii="Courier New" w:hAnsi="Courier New" w:cs="Courier New"/>
+          <w:sz w:val="16"/>
+          <w:szCs w:val="16"/>
+        </w:rPr>
+        <w:t>import javax.persistence.Entity;</w:t>
+      </w:r>
+    </w:p>
+    <w:p>
+      <w:pPr>
+        <w:rPr>
+          <w:rFonts w:ascii="Courier New" w:hAnsi="Courier New" w:cs="Courier New"/>
+          <w:sz w:val="16"/>
+          <w:szCs w:val="16"/>
+        </w:rPr>
+      </w:pPr>
+      <w:r>
+        <w:rPr>
+          <w:rFonts w:ascii="Courier New" w:hAnsi="Courier New" w:cs="Courier New"/>
+          <w:sz w:val="16"/>
+          <w:szCs w:val="16"/>
+        </w:rPr>
+        <w:t>import javax.persistence.GeneratedValue;</w:t>
+      </w:r>
+    </w:p>
+    <w:p>
+      <w:pPr>
+        <w:rPr>
+          <w:rFonts w:ascii="Courier New" w:hAnsi="Courier New" w:cs="Courier New"/>
+          <w:sz w:val="16"/>
+          <w:szCs w:val="16"/>
+        </w:rPr>
+      </w:pPr>
+      <w:r>
+        <w:rPr>
+          <w:rFonts w:ascii="Courier New" w:hAnsi="Courier New" w:cs="Courier New"/>
+          <w:sz w:val="16"/>
+          <w:szCs w:val="16"/>
+        </w:rPr>
+        <w:t>import javax.persistence.GenerationType;</w:t>
+      </w:r>
+    </w:p>
+    <w:p>
+      <w:pPr>
+        <w:rPr>
+          <w:rFonts w:ascii="Courier New" w:hAnsi="Courier New" w:cs="Courier New"/>
+          <w:sz w:val="16"/>
+          <w:szCs w:val="16"/>
+          <w:lang w:val="fr-FR"/>
+        </w:rPr>
+      </w:pPr>
+      <w:r>
+        <w:rPr>
+          <w:rFonts w:ascii="Courier New" w:hAnsi="Courier New" w:cs="Courier New"/>
+          <w:sz w:val="16"/>
+          <w:szCs w:val="16"/>
+          <w:lang w:val="fr-FR"/>
+        </w:rPr>
+        <w:t>import javax.persistence.Id;</w:t>
+      </w:r>
+    </w:p>
+    <w:p>
+      <w:pPr>
+        <w:rPr>
+          <w:rFonts w:ascii="Courier New" w:hAnsi="Courier New" w:cs="Courier New"/>
+          <w:sz w:val="16"/>
+          <w:szCs w:val="16"/>
+          <w:lang w:val="fr-FR"/>
+        </w:rPr>
+      </w:pPr>
+      <w:r>
+        <w:rPr>
+          <w:rFonts w:ascii="Courier New" w:hAnsi="Courier New" w:cs="Courier New"/>
+          <w:sz w:val="16"/>
+          <w:szCs w:val="16"/>
+          <w:lang w:val="fr-FR"/>
+        </w:rPr>
+        <w:t>import javax.persistence.Table;</w:t>
+      </w:r>
+    </w:p>
+    <w:p>
+      <w:pPr>
+        <w:rPr>
+          <w:rFonts w:ascii="Courier New" w:hAnsi="Courier New" w:cs="Courier New"/>
+          <w:sz w:val="16"/>
+          <w:szCs w:val="16"/>
+          <w:lang w:val="fr-FR"/>
+        </w:rPr>
+      </w:pPr>
+    </w:p>
+    <w:p>
+      <w:pPr>
+        <w:rPr>
+          <w:rFonts w:ascii="Courier New" w:hAnsi="Courier New" w:cs="Courier New"/>
+          <w:sz w:val="16"/>
+          <w:szCs w:val="16"/>
+        </w:rPr>
+      </w:pPr>
+      <w:r>
+        <w:rPr>
+          <w:rFonts w:ascii="Courier New" w:hAnsi="Courier New" w:cs="Courier New"/>
+          <w:sz w:val="16"/>
+          <w:szCs w:val="16"/>
+        </w:rPr>
+        <w:t>@Entity</w:t>
+      </w:r>
+    </w:p>
+    <w:p>
+      <w:pPr>
+        <w:rPr>
+          <w:rFonts w:ascii="Courier New" w:hAnsi="Courier New" w:cs="Courier New"/>
+          <w:sz w:val="16"/>
+          <w:szCs w:val="16"/>
+        </w:rPr>
+      </w:pPr>
+      <w:r>
+        <w:rPr>
+          <w:rFonts w:ascii="Courier New" w:hAnsi="Courier New" w:cs="Courier New"/>
+          <w:sz w:val="16"/>
+          <w:szCs w:val="16"/>
+        </w:rPr>
+        <w:t>@Table(name="customers")</w:t>
+      </w:r>
+    </w:p>
+    <w:p>
+      <w:pPr>
+        <w:rPr>
+          <w:rFonts w:ascii="Courier New" w:hAnsi="Courier New" w:cs="Courier New"/>
+          <w:sz w:val="16"/>
+          <w:szCs w:val="16"/>
+        </w:rPr>
+      </w:pPr>
+      <w:r>
+        <w:rPr>
+          <w:rFonts w:ascii="Courier New" w:hAnsi="Courier New" w:cs="Courier New"/>
+          <w:sz w:val="16"/>
+          <w:szCs w:val="16"/>
+        </w:rPr>
+        <w:t>public class Customer {</w:t>
+      </w:r>
+    </w:p>
+    <w:p>
+      <w:pPr>
+        <w:rPr>
+          <w:rFonts w:ascii="Courier New" w:hAnsi="Courier New" w:cs="Courier New"/>
+          <w:sz w:val="16"/>
+          <w:szCs w:val="16"/>
+        </w:rPr>
+      </w:pPr>
+      <w:r>
+        <w:rPr>
+          <w:rFonts w:ascii="Courier New" w:hAnsi="Courier New" w:cs="Courier New"/>
+          <w:sz w:val="16"/>
+          <w:szCs w:val="16"/>
+        </w:rPr>
+        <w:tab/>
+      </w:r>
+    </w:p>
+    <w:p>
+      <w:pPr>
+        <w:rPr>
+          <w:rFonts w:ascii="Courier New" w:hAnsi="Courier New" w:cs="Courier New"/>
+          <w:sz w:val="16"/>
+          <w:szCs w:val="16"/>
+        </w:rPr>
+      </w:pPr>
+      <w:r>
+        <w:rPr>
+          <w:rFonts w:ascii="Courier New" w:hAnsi="Courier New" w:cs="Courier New"/>
+          <w:sz w:val="16"/>
+          <w:szCs w:val="16"/>
+        </w:rPr>
+        <w:tab/>
+        <w:t>@Id</w:t>
+      </w:r>
+    </w:p>
+    <w:p>
+      <w:pPr>
+        <w:rPr>
+          <w:rFonts w:ascii="Courier New" w:hAnsi="Courier New" w:cs="Courier New"/>
+          <w:sz w:val="16"/>
+          <w:szCs w:val="16"/>
+        </w:rPr>
+      </w:pPr>
+      <w:r>
+        <w:rPr>
+          <w:rFonts w:ascii="Courier New" w:hAnsi="Courier New" w:cs="Courier New"/>
+          <w:sz w:val="16"/>
+          <w:szCs w:val="16"/>
+        </w:rPr>
+        <w:t xml:space="preserve">    @GeneratedValue(strategy = GenerationType.AUTO)</w:t>
+      </w:r>
+    </w:p>
+    <w:p>
+      <w:pPr>
+        <w:rPr>
+          <w:rFonts w:ascii="Courier New" w:hAnsi="Courier New" w:cs="Courier New"/>
+          <w:sz w:val="16"/>
+          <w:szCs w:val="16"/>
+        </w:rPr>
+      </w:pPr>
+      <w:r>
+        <w:rPr>
+          <w:rFonts w:ascii="Courier New" w:hAnsi="Courier New" w:cs="Courier New"/>
+          <w:sz w:val="16"/>
+          <w:szCs w:val="16"/>
+        </w:rPr>
+        <w:lastRenderedPageBreak/>
+        <w:t xml:space="preserve">    @Column(name = "user_id")</w:t>
+      </w:r>
+    </w:p>
+    <w:p>
+      <w:pPr>
+        <w:rPr>
+          <w:rFonts w:ascii="Courier New" w:hAnsi="Courier New" w:cs="Courier New"/>
+          <w:sz w:val="16"/>
+          <w:szCs w:val="16"/>
+        </w:rPr>
+      </w:pPr>
+      <w:r>
+        <w:rPr>
+          <w:rFonts w:ascii="Courier New" w:hAnsi="Courier New" w:cs="Courier New"/>
+          <w:sz w:val="16"/>
+          <w:szCs w:val="16"/>
+        </w:rPr>
+        <w:tab/>
+        <w:t>private Long userId;</w:t>
+      </w:r>
+    </w:p>
+    <w:p>
+      <w:pPr>
+        <w:rPr>
+          <w:rFonts w:ascii="Courier New" w:hAnsi="Courier New" w:cs="Courier New"/>
+          <w:sz w:val="16"/>
+          <w:szCs w:val="16"/>
+        </w:rPr>
+      </w:pPr>
+      <w:r>
+        <w:rPr>
+          <w:rFonts w:ascii="Courier New" w:hAnsi="Courier New" w:cs="Courier New"/>
+          <w:sz w:val="16"/>
+          <w:szCs w:val="16"/>
+        </w:rPr>
+        <w:tab/>
+      </w:r>
+    </w:p>
+    <w:p>
+      <w:pPr>
+        <w:rPr>
+          <w:rFonts w:ascii="Courier New" w:hAnsi="Courier New" w:cs="Courier New"/>
+          <w:sz w:val="16"/>
+          <w:szCs w:val="16"/>
+        </w:rPr>
+      </w:pPr>
+      <w:r>
+        <w:rPr>
+          <w:rFonts w:ascii="Courier New" w:hAnsi="Courier New" w:cs="Courier New"/>
+          <w:sz w:val="16"/>
+          <w:szCs w:val="16"/>
+        </w:rPr>
+        <w:tab/>
+        <w:t>@Column(name = "first_name")</w:t>
+      </w:r>
+    </w:p>
+    <w:p>
+      <w:pPr>
+        <w:rPr>
+          <w:rFonts w:ascii="Courier New" w:hAnsi="Courier New" w:cs="Courier New"/>
+          <w:sz w:val="16"/>
+          <w:szCs w:val="16"/>
+        </w:rPr>
+      </w:pPr>
+      <w:r>
+        <w:rPr>
+          <w:rFonts w:ascii="Courier New" w:hAnsi="Courier New" w:cs="Courier New"/>
+          <w:sz w:val="16"/>
+          <w:szCs w:val="16"/>
+        </w:rPr>
+        <w:tab/>
+        <w:t>private String firstName;</w:t>
+      </w:r>
+    </w:p>
+    <w:p>
+      <w:pPr>
+        <w:rPr>
+          <w:rFonts w:ascii="Courier New" w:hAnsi="Courier New" w:cs="Courier New"/>
+          <w:sz w:val="16"/>
+          <w:szCs w:val="16"/>
+        </w:rPr>
+      </w:pPr>
+      <w:r>
+        <w:rPr>
+          <w:rFonts w:ascii="Courier New" w:hAnsi="Courier New" w:cs="Courier New"/>
+          <w:sz w:val="16"/>
+          <w:szCs w:val="16"/>
+        </w:rPr>
+        <w:tab/>
+      </w:r>
+    </w:p>
+    <w:p>
+      <w:pPr>
+        <w:rPr>
+          <w:rFonts w:ascii="Courier New" w:hAnsi="Courier New" w:cs="Courier New"/>
+          <w:sz w:val="16"/>
+          <w:szCs w:val="16"/>
+        </w:rPr>
+      </w:pPr>
+      <w:r>
+        <w:rPr>
+          <w:rFonts w:ascii="Courier New" w:hAnsi="Courier New" w:cs="Courier New"/>
+          <w:sz w:val="16"/>
+          <w:szCs w:val="16"/>
+        </w:rPr>
+        <w:tab/>
+        <w:t>@Column(name = "last_name")</w:t>
+      </w:r>
+    </w:p>
+    <w:p>
+      <w:pPr>
+        <w:rPr>
+          <w:rFonts w:ascii="Courier New" w:hAnsi="Courier New" w:cs="Courier New"/>
+          <w:sz w:val="16"/>
+          <w:szCs w:val="16"/>
+        </w:rPr>
+      </w:pPr>
+      <w:r>
+        <w:rPr>
+          <w:rFonts w:ascii="Courier New" w:hAnsi="Courier New" w:cs="Courier New"/>
+          <w:sz w:val="16"/>
+          <w:szCs w:val="16"/>
+        </w:rPr>
+        <w:tab/>
+        <w:t>private String lastName;</w:t>
+      </w:r>
+    </w:p>
+    <w:p>
+      <w:pPr>
+        <w:rPr>
+          <w:rFonts w:ascii="Courier New" w:hAnsi="Courier New" w:cs="Courier New"/>
+          <w:sz w:val="16"/>
+          <w:szCs w:val="16"/>
+        </w:rPr>
+      </w:pPr>
+      <w:r>
+        <w:rPr>
+          <w:rFonts w:ascii="Courier New" w:hAnsi="Courier New" w:cs="Courier New"/>
+          <w:sz w:val="16"/>
+          <w:szCs w:val="16"/>
+        </w:rPr>
+        <w:tab/>
+        <w:t>private String email;</w:t>
+      </w:r>
+    </w:p>
+    <w:p>
+      <w:pPr>
+        <w:rPr>
+          <w:rFonts w:ascii="Courier New" w:hAnsi="Courier New" w:cs="Courier New"/>
+          <w:sz w:val="16"/>
+          <w:szCs w:val="16"/>
+        </w:rPr>
+      </w:pPr>
+      <w:r>
+        <w:rPr>
+          <w:rFonts w:ascii="Courier New" w:hAnsi="Courier New" w:cs="Courier New"/>
+          <w:sz w:val="16"/>
+          <w:szCs w:val="16"/>
+        </w:rPr>
+        <w:tab/>
+      </w:r>
+    </w:p>
+    <w:p>
+      <w:pPr>
+        <w:rPr>
+          <w:rFonts w:ascii="Courier New" w:hAnsi="Courier New" w:cs="Courier New"/>
+          <w:sz w:val="16"/>
+          <w:szCs w:val="16"/>
+        </w:rPr>
+      </w:pPr>
+      <w:r>
+        <w:rPr>
+          <w:rFonts w:ascii="Courier New" w:hAnsi="Courier New" w:cs="Courier New"/>
+          <w:sz w:val="16"/>
+          <w:szCs w:val="16"/>
+        </w:rPr>
+        <w:tab/>
+        <w:t>public Long getUserId() {</w:t>
+      </w:r>
+    </w:p>
+    <w:p>
+      <w:pPr>
+        <w:rPr>
+          <w:rFonts w:ascii="Courier New" w:hAnsi="Courier New" w:cs="Courier New"/>
+          <w:sz w:val="16"/>
+          <w:szCs w:val="16"/>
+        </w:rPr>
+      </w:pPr>
+      <w:r>
+        <w:rPr>
+          <w:rFonts w:ascii="Courier New" w:hAnsi="Courier New" w:cs="Courier New"/>
+          <w:sz w:val="16"/>
+          <w:szCs w:val="16"/>
+        </w:rPr>
+        <w:tab/>
+      </w:r>
+      <w:r>
+        <w:rPr>
+          <w:rFonts w:ascii="Courier New" w:hAnsi="Courier New" w:cs="Courier New"/>
+          <w:sz w:val="16"/>
+          <w:szCs w:val="16"/>
+        </w:rPr>
+        <w:tab/>
+        <w:t>return userId;</w:t>
+      </w:r>
+    </w:p>
+    <w:p>
+      <w:pPr>
+        <w:rPr>
+          <w:rFonts w:ascii="Courier New" w:hAnsi="Courier New" w:cs="Courier New"/>
+          <w:sz w:val="16"/>
+          <w:szCs w:val="16"/>
+        </w:rPr>
+      </w:pPr>
+      <w:r>
+        <w:rPr>
+          <w:rFonts w:ascii="Courier New" w:hAnsi="Courier New" w:cs="Courier New"/>
+          <w:sz w:val="16"/>
+          <w:szCs w:val="16"/>
+        </w:rPr>
+        <w:tab/>
+        <w:t>}</w:t>
+      </w:r>
+    </w:p>
+    <w:p>
+      <w:pPr>
+        <w:rPr>
+          <w:rFonts w:ascii="Courier New" w:hAnsi="Courier New" w:cs="Courier New"/>
+          <w:sz w:val="16"/>
+          <w:szCs w:val="16"/>
+        </w:rPr>
+      </w:pPr>
+      <w:r>
+        <w:rPr>
+          <w:rFonts w:ascii="Courier New" w:hAnsi="Courier New" w:cs="Courier New"/>
+          <w:sz w:val="16"/>
+          <w:szCs w:val="16"/>
+        </w:rPr>
+        <w:tab/>
+        <w:t>public void setUserId(Long userId) {</w:t>
+      </w:r>
+    </w:p>
+    <w:p>
+      <w:pPr>
+        <w:rPr>
+          <w:rFonts w:ascii="Courier New" w:hAnsi="Courier New" w:cs="Courier New"/>
+          <w:sz w:val="16"/>
+          <w:szCs w:val="16"/>
+        </w:rPr>
+      </w:pPr>
+      <w:r>
+        <w:rPr>
+          <w:rFonts w:ascii="Courier New" w:hAnsi="Courier New" w:cs="Courier New"/>
+          <w:sz w:val="16"/>
+          <w:szCs w:val="16"/>
+        </w:rPr>
+        <w:tab/>
+      </w:r>
+      <w:r>
+        <w:rPr>
+          <w:rFonts w:ascii="Courier New" w:hAnsi="Courier New" w:cs="Courier New"/>
+          <w:sz w:val="16"/>
+          <w:szCs w:val="16"/>
+        </w:rPr>
+        <w:tab/>
+        <w:t>this.userId = userId;</w:t>
+      </w:r>
+    </w:p>
+    <w:p>
+      <w:pPr>
+        <w:rPr>
+          <w:rFonts w:ascii="Courier New" w:hAnsi="Courier New" w:cs="Courier New"/>
+          <w:sz w:val="16"/>
+          <w:szCs w:val="16"/>
+        </w:rPr>
+      </w:pPr>
+      <w:r>
+        <w:rPr>
+          <w:rFonts w:ascii="Courier New" w:hAnsi="Courier New" w:cs="Courier New"/>
+          <w:sz w:val="16"/>
+          <w:szCs w:val="16"/>
+        </w:rPr>
+        <w:tab/>
+        <w:t>}</w:t>
+      </w:r>
+    </w:p>
+    <w:p>
+      <w:pPr>
+        <w:rPr>
+          <w:rFonts w:ascii="Courier New" w:hAnsi="Courier New" w:cs="Courier New"/>
+          <w:sz w:val="16"/>
+          <w:szCs w:val="16"/>
+        </w:rPr>
+      </w:pPr>
+      <w:r>
+        <w:rPr>
+          <w:rFonts w:ascii="Courier New" w:hAnsi="Courier New" w:cs="Courier New"/>
+          <w:sz w:val="16"/>
+          <w:szCs w:val="16"/>
+        </w:rPr>
+        <w:tab/>
+        <w:t>public String getFirstName() {</w:t>
+      </w:r>
+    </w:p>
+    <w:p>
+      <w:pPr>
+        <w:rPr>
+          <w:rFonts w:ascii="Courier New" w:hAnsi="Courier New" w:cs="Courier New"/>
+          <w:sz w:val="16"/>
+          <w:szCs w:val="16"/>
+        </w:rPr>
+      </w:pPr>
+      <w:r>
+        <w:rPr>
+          <w:rFonts w:ascii="Courier New" w:hAnsi="Courier New" w:cs="Courier New"/>
+          <w:sz w:val="16"/>
+          <w:szCs w:val="16"/>
+        </w:rPr>
+        <w:tab/>
+      </w:r>
+      <w:r>
+        <w:rPr>
+          <w:rFonts w:ascii="Courier New" w:hAnsi="Courier New" w:cs="Courier New"/>
+          <w:sz w:val="16"/>
+          <w:szCs w:val="16"/>
+        </w:rPr>
+        <w:tab/>
+        <w:t>return firstName;</w:t>
+      </w:r>
+    </w:p>
+    <w:p>
+      <w:pPr>
+        <w:rPr>
+          <w:rFonts w:ascii="Courier New" w:hAnsi="Courier New" w:cs="Courier New"/>
+          <w:sz w:val="16"/>
+          <w:szCs w:val="16"/>
+        </w:rPr>
+      </w:pPr>
+      <w:r>
+        <w:rPr>
+          <w:rFonts w:ascii="Courier New" w:hAnsi="Courier New" w:cs="Courier New"/>
+          <w:sz w:val="16"/>
+          <w:szCs w:val="16"/>
+        </w:rPr>
+        <w:tab/>
+        <w:t>}</w:t>
+      </w:r>
+    </w:p>
+    <w:p>
+      <w:pPr>
+        <w:rPr>
+          <w:rFonts w:ascii="Courier New" w:hAnsi="Courier New" w:cs="Courier New"/>
+          <w:sz w:val="16"/>
+          <w:szCs w:val="16"/>
+        </w:rPr>
+      </w:pPr>
+      <w:r>
+        <w:rPr>
+          <w:rFonts w:ascii="Courier New" w:hAnsi="Courier New" w:cs="Courier New"/>
+          <w:sz w:val="16"/>
+          <w:szCs w:val="16"/>
+        </w:rPr>
+        <w:tab/>
+        <w:t>public void setFirstName(String firstName) {</w:t>
+      </w:r>
+    </w:p>
+    <w:p>
+      <w:pPr>
+        <w:rPr>
+          <w:rFonts w:ascii="Courier New" w:hAnsi="Courier New" w:cs="Courier New"/>
+          <w:sz w:val="16"/>
+          <w:szCs w:val="16"/>
+        </w:rPr>
+      </w:pPr>
+      <w:r>
+        <w:rPr>
+          <w:rFonts w:ascii="Courier New" w:hAnsi="Courier New" w:cs="Courier New"/>
+          <w:sz w:val="16"/>
+          <w:szCs w:val="16"/>
+        </w:rPr>
+        <w:tab/>
+      </w:r>
+      <w:r>
+        <w:rPr>
+          <w:rFonts w:ascii="Courier New" w:hAnsi="Courier New" w:cs="Courier New"/>
+          <w:sz w:val="16"/>
+          <w:szCs w:val="16"/>
+        </w:rPr>
+        <w:tab/>
+        <w:t>this.firstName = firstName;</w:t>
+      </w:r>
+    </w:p>
+    <w:p>
+      <w:pPr>
+        <w:rPr>
+          <w:rFonts w:ascii="Courier New" w:hAnsi="Courier New" w:cs="Courier New"/>
+          <w:sz w:val="16"/>
+          <w:szCs w:val="16"/>
+        </w:rPr>
+      </w:pPr>
+      <w:r>
+        <w:rPr>
+          <w:rFonts w:ascii="Courier New" w:hAnsi="Courier New" w:cs="Courier New"/>
+          <w:sz w:val="16"/>
+          <w:szCs w:val="16"/>
+        </w:rPr>
+        <w:tab/>
+        <w:t>}</w:t>
+      </w:r>
+    </w:p>
+    <w:p>
+      <w:pPr>
+        <w:rPr>
+          <w:rFonts w:ascii="Courier New" w:hAnsi="Courier New" w:cs="Courier New"/>
+          <w:sz w:val="16"/>
+          <w:szCs w:val="16"/>
+        </w:rPr>
+      </w:pPr>
+      <w:r>
+        <w:rPr>
+          <w:rFonts w:ascii="Courier New" w:hAnsi="Courier New" w:cs="Courier New"/>
+          <w:sz w:val="16"/>
+          <w:szCs w:val="16"/>
+        </w:rPr>
+        <w:tab/>
+        <w:t>public String getLastName() {</w:t>
+      </w:r>
+    </w:p>
+    <w:p>
+      <w:pPr>
+        <w:rPr>
+          <w:rFonts w:ascii="Courier New" w:hAnsi="Courier New" w:cs="Courier New"/>
+          <w:sz w:val="16"/>
+          <w:szCs w:val="16"/>
+        </w:rPr>
+      </w:pPr>
+      <w:r>
+        <w:rPr>
+          <w:rFonts w:ascii="Courier New" w:hAnsi="Courier New" w:cs="Courier New"/>
+          <w:sz w:val="16"/>
+          <w:szCs w:val="16"/>
+        </w:rPr>
+        <w:tab/>
+      </w:r>
+      <w:r>
+        <w:rPr>
+          <w:rFonts w:ascii="Courier New" w:hAnsi="Courier New" w:cs="Courier New"/>
+          <w:sz w:val="16"/>
+          <w:szCs w:val="16"/>
+        </w:rPr>
+        <w:tab/>
+        <w:t>return lastName;</w:t>
+      </w:r>
+    </w:p>
+    <w:p>
+      <w:pPr>
+        <w:rPr>
+          <w:rFonts w:ascii="Courier New" w:hAnsi="Courier New" w:cs="Courier New"/>
+          <w:sz w:val="16"/>
+          <w:szCs w:val="16"/>
+        </w:rPr>
+      </w:pPr>
+      <w:r>
+        <w:rPr>
+          <w:rFonts w:ascii="Courier New" w:hAnsi="Courier New" w:cs="Courier New"/>
+          <w:sz w:val="16"/>
+          <w:szCs w:val="16"/>
+        </w:rPr>
+        <w:tab/>
+        <w:t>}</w:t>
+      </w:r>
+    </w:p>
+    <w:p>
+      <w:pPr>
+        <w:rPr>
+          <w:rFonts w:ascii="Courier New" w:hAnsi="Courier New" w:cs="Courier New"/>
+          <w:sz w:val="16"/>
+          <w:szCs w:val="16"/>
+        </w:rPr>
+      </w:pPr>
+      <w:r>
+        <w:rPr>
+          <w:rFonts w:ascii="Courier New" w:hAnsi="Courier New" w:cs="Courier New"/>
+          <w:sz w:val="16"/>
+          <w:szCs w:val="16"/>
+        </w:rPr>
+        <w:tab/>
+        <w:t>public void setLastName(String lastName) {</w:t>
+      </w:r>
+    </w:p>
+    <w:p>
+      <w:pPr>
+        <w:rPr>
+          <w:rFonts w:ascii="Courier New" w:hAnsi="Courier New" w:cs="Courier New"/>
+          <w:sz w:val="16"/>
+          <w:szCs w:val="16"/>
+        </w:rPr>
+      </w:pPr>
+      <w:r>
+        <w:rPr>
+          <w:rFonts w:ascii="Courier New" w:hAnsi="Courier New" w:cs="Courier New"/>
+          <w:sz w:val="16"/>
+          <w:szCs w:val="16"/>
+        </w:rPr>
+        <w:tab/>
+      </w:r>
+      <w:r>
+        <w:rPr>
+          <w:rFonts w:ascii="Courier New" w:hAnsi="Courier New" w:cs="Courier New"/>
+          <w:sz w:val="16"/>
+          <w:szCs w:val="16"/>
+        </w:rPr>
+        <w:tab/>
+        <w:t>this.lastName = lastName;</w:t>
+      </w:r>
+    </w:p>
+    <w:p>
+      <w:pPr>
+        <w:rPr>
+          <w:rFonts w:ascii="Courier New" w:hAnsi="Courier New" w:cs="Courier New"/>
+          <w:sz w:val="16"/>
+          <w:szCs w:val="16"/>
+        </w:rPr>
+      </w:pPr>
+      <w:r>
+        <w:rPr>
+          <w:rFonts w:ascii="Courier New" w:hAnsi="Courier New" w:cs="Courier New"/>
+          <w:sz w:val="16"/>
+          <w:szCs w:val="16"/>
+        </w:rPr>
+        <w:tab/>
+        <w:t>}</w:t>
+      </w:r>
+    </w:p>
+    <w:p>
+      <w:pPr>
+        <w:rPr>
+          <w:rFonts w:ascii="Courier New" w:hAnsi="Courier New" w:cs="Courier New"/>
+          <w:sz w:val="16"/>
+          <w:szCs w:val="16"/>
+        </w:rPr>
+      </w:pPr>
+      <w:r>
+        <w:rPr>
+          <w:rFonts w:ascii="Courier New" w:hAnsi="Courier New" w:cs="Courier New"/>
+          <w:sz w:val="16"/>
+          <w:szCs w:val="16"/>
+        </w:rPr>
+        <w:tab/>
+        <w:t>public String getEmail() {</w:t>
+      </w:r>
+    </w:p>
+    <w:p>
+      <w:pPr>
+        <w:rPr>
+          <w:rFonts w:ascii="Courier New" w:hAnsi="Courier New" w:cs="Courier New"/>
+          <w:sz w:val="16"/>
+          <w:szCs w:val="16"/>
+        </w:rPr>
+      </w:pPr>
+      <w:r>
+        <w:rPr>
+          <w:rFonts w:ascii="Courier New" w:hAnsi="Courier New" w:cs="Courier New"/>
+          <w:sz w:val="16"/>
+          <w:szCs w:val="16"/>
+        </w:rPr>
+        <w:tab/>
+      </w:r>
+      <w:r>
+        <w:rPr>
+          <w:rFonts w:ascii="Courier New" w:hAnsi="Courier New" w:cs="Courier New"/>
+          <w:sz w:val="16"/>
+          <w:szCs w:val="16"/>
+        </w:rPr>
+        <w:tab/>
+        <w:t>return email;</w:t>
+      </w:r>
+    </w:p>
+    <w:p>
+      <w:pPr>
+        <w:rPr>
+          <w:rFonts w:ascii="Courier New" w:hAnsi="Courier New" w:cs="Courier New"/>
+          <w:sz w:val="16"/>
+          <w:szCs w:val="16"/>
+        </w:rPr>
+      </w:pPr>
+      <w:r>
+        <w:rPr>
+          <w:rFonts w:ascii="Courier New" w:hAnsi="Courier New" w:cs="Courier New"/>
+          <w:sz w:val="16"/>
+          <w:szCs w:val="16"/>
+        </w:rPr>
+        <w:tab/>
+        <w:t>}</w:t>
+      </w:r>
+    </w:p>
+    <w:p>
+      <w:pPr>
+        <w:rPr>
+          <w:rFonts w:ascii="Courier New" w:hAnsi="Courier New" w:cs="Courier New"/>
+          <w:sz w:val="16"/>
+          <w:szCs w:val="16"/>
+        </w:rPr>
+      </w:pPr>
+      <w:r>
+        <w:rPr>
+          <w:rFonts w:ascii="Courier New" w:hAnsi="Courier New" w:cs="Courier New"/>
+          <w:sz w:val="16"/>
+          <w:szCs w:val="16"/>
+        </w:rPr>
+        <w:tab/>
+        <w:t>public void setEmail(String email) {</w:t>
+      </w:r>
+    </w:p>
+    <w:p>
+      <w:pPr>
+        <w:rPr>
+          <w:rFonts w:ascii="Courier New" w:hAnsi="Courier New" w:cs="Courier New"/>
+          <w:sz w:val="16"/>
+          <w:szCs w:val="16"/>
+        </w:rPr>
+      </w:pPr>
+      <w:r>
+        <w:rPr>
+          <w:rFonts w:ascii="Courier New" w:hAnsi="Courier New" w:cs="Courier New"/>
+          <w:sz w:val="16"/>
+          <w:szCs w:val="16"/>
+        </w:rPr>
+        <w:tab/>
+      </w:r>
+      <w:r>
+        <w:rPr>
+          <w:rFonts w:ascii="Courier New" w:hAnsi="Courier New" w:cs="Courier New"/>
+          <w:sz w:val="16"/>
+          <w:szCs w:val="16"/>
+        </w:rPr>
+        <w:tab/>
+        <w:t>this.email = email;</w:t>
+      </w:r>
+    </w:p>
+    <w:p>
+      <w:pPr>
+        <w:rPr>
+          <w:rFonts w:ascii="Courier New" w:hAnsi="Courier New" w:cs="Courier New"/>
+          <w:sz w:val="16"/>
+          <w:szCs w:val="16"/>
+        </w:rPr>
+      </w:pPr>
+      <w:r>
+        <w:rPr>
+          <w:rFonts w:ascii="Courier New" w:hAnsi="Courier New" w:cs="Courier New"/>
+          <w:sz w:val="16"/>
+          <w:szCs w:val="16"/>
+        </w:rPr>
+        <w:tab/>
+        <w:t>}</w:t>
+      </w:r>
+    </w:p>
+    <w:p>
+      <w:pPr>
+        <w:rPr>
+          <w:rFonts w:ascii="Courier New" w:hAnsi="Courier New" w:cs="Courier New"/>
+          <w:sz w:val="16"/>
+          <w:szCs w:val="16"/>
+        </w:rPr>
+      </w:pPr>
+    </w:p>
+    <w:p>
+      <w:pPr>
+        <w:rPr>
+          <w:rFonts w:ascii="Courier New" w:hAnsi="Courier New" w:cs="Courier New"/>
+          <w:sz w:val="16"/>
+          <w:szCs w:val="16"/>
+        </w:rPr>
+      </w:pPr>
+      <w:r>
+        <w:rPr>
+          <w:rFonts w:ascii="Courier New" w:hAnsi="Courier New" w:cs="Courier New"/>
+          <w:sz w:val="16"/>
+          <w:szCs w:val="16"/>
+        </w:rPr>
+        <w:t>}</w:t>
+      </w:r>
+    </w:p>
+    <w:p>
+      <w:pPr>
+        <w:rPr>
+          <w:b/>
+        </w:rPr>
+      </w:pPr>
+      <w:r>
+        <w:rPr>
+          <w:b/>
+        </w:rPr>
+        <w:t>How to get an entity manager factory</w:t>
+      </w:r>
+    </w:p>
+    <w:p>
+      <w:pPr>
+        <w:rPr>
+          <w:rFonts w:ascii="Courier New" w:hAnsi="Courier New" w:cs="Courier New"/>
+          <w:color w:val="000000"/>
+          <w:sz w:val="16"/>
+          <w:szCs w:val="16"/>
+        </w:rPr>
+      </w:pPr>
+      <w:r>
+        <w:rPr>
+          <w:rFonts w:ascii="Courier New" w:hAnsi="Courier New" w:cs="Courier New"/>
+          <w:color w:val="000000"/>
+          <w:sz w:val="16"/>
+          <w:szCs w:val="16"/>
+        </w:rPr>
+        <w:t>package com.jelena.data;</w:t>
+      </w:r>
+    </w:p>
+    <w:p>
+      <w:pPr>
+        <w:rPr>
+          <w:rFonts w:ascii="Courier New" w:hAnsi="Courier New" w:cs="Courier New"/>
+          <w:color w:val="000000"/>
+          <w:sz w:val="16"/>
+          <w:szCs w:val="16"/>
+        </w:rPr>
+      </w:pPr>
+    </w:p>
+    <w:p>
+      <w:pPr>
+        <w:rPr>
+          <w:rFonts w:ascii="Courier New" w:hAnsi="Courier New" w:cs="Courier New"/>
+          <w:color w:val="000000"/>
+          <w:sz w:val="16"/>
+          <w:szCs w:val="16"/>
+        </w:rPr>
+      </w:pPr>
+      <w:r>
+        <w:rPr>
+          <w:rFonts w:ascii="Courier New" w:hAnsi="Courier New" w:cs="Courier New"/>
+          <w:color w:val="000000"/>
+          <w:sz w:val="16"/>
+          <w:szCs w:val="16"/>
+        </w:rPr>
+        <w:t>import javax.persistence.EntityManagerFactory;</w:t>
+      </w:r>
+    </w:p>
+    <w:p>
+      <w:pPr>
+        <w:rPr>
+          <w:rFonts w:ascii="Courier New" w:hAnsi="Courier New" w:cs="Courier New"/>
+          <w:color w:val="000000"/>
+          <w:sz w:val="16"/>
+          <w:szCs w:val="16"/>
+        </w:rPr>
+      </w:pPr>
+      <w:r>
+        <w:rPr>
+          <w:rFonts w:ascii="Courier New" w:hAnsi="Courier New" w:cs="Courier New"/>
+          <w:color w:val="000000"/>
+          <w:sz w:val="16"/>
+          <w:szCs w:val="16"/>
+        </w:rPr>
+        <w:t>import javax.persistence.Persistence;</w:t>
+      </w:r>
+    </w:p>
+    <w:p>
+      <w:pPr>
+        <w:rPr>
+          <w:rFonts w:ascii="Courier New" w:hAnsi="Courier New" w:cs="Courier New"/>
+          <w:color w:val="000000"/>
+          <w:sz w:val="16"/>
+          <w:szCs w:val="16"/>
+        </w:rPr>
+      </w:pPr>
+    </w:p>
+    <w:p>
+      <w:pPr>
+        <w:rPr>
+          <w:rFonts w:ascii="Courier New" w:hAnsi="Courier New" w:cs="Courier New"/>
+          <w:color w:val="000000"/>
+          <w:sz w:val="16"/>
+          <w:szCs w:val="16"/>
+        </w:rPr>
+      </w:pPr>
+      <w:r>
+        <w:rPr>
+          <w:rFonts w:ascii="Courier New" w:hAnsi="Courier New" w:cs="Courier New"/>
+          <w:color w:val="000000"/>
+          <w:sz w:val="16"/>
+          <w:szCs w:val="16"/>
+        </w:rPr>
+        <w:t>public class DBUtil {</w:t>
+      </w:r>
+    </w:p>
+    <w:p>
+      <w:pPr>
+        <w:rPr>
+          <w:rFonts w:ascii="Courier New" w:hAnsi="Courier New" w:cs="Courier New"/>
+          <w:color w:val="000000"/>
+          <w:sz w:val="16"/>
+          <w:szCs w:val="16"/>
+        </w:rPr>
+      </w:pPr>
+      <w:r>
+        <w:rPr>
+          <w:rFonts w:ascii="Courier New" w:hAnsi="Courier New" w:cs="Courier New"/>
+          <w:color w:val="000000"/>
+          <w:sz w:val="16"/>
+          <w:szCs w:val="16"/>
+        </w:rPr>
+        <w:t xml:space="preserve">    private static final EntityManagerFactory emf =</w:t>
+      </w:r>
+    </w:p>
+    <w:p>
+      <w:pPr>
+        <w:rPr>
+          <w:rFonts w:ascii="Courier New" w:hAnsi="Courier New" w:cs="Courier New"/>
+          <w:color w:val="000000"/>
+          <w:sz w:val="16"/>
+          <w:szCs w:val="16"/>
+        </w:rPr>
+      </w:pPr>
+      <w:r>
+        <w:rPr>
+          <w:rFonts w:ascii="Courier New" w:hAnsi="Courier New" w:cs="Courier New"/>
+          <w:color w:val="000000"/>
+          <w:sz w:val="16"/>
+          <w:szCs w:val="16"/>
+        </w:rPr>
+        <w:t xml:space="preserve">            Persistence.createEntityManagerFactory("JPA-EclipseLink");</w:t>
+      </w:r>
+    </w:p>
+    <w:p>
+      <w:pPr>
+        <w:rPr>
+          <w:rFonts w:ascii="Courier New" w:hAnsi="Courier New" w:cs="Courier New"/>
+          <w:color w:val="000000"/>
+          <w:sz w:val="16"/>
+          <w:szCs w:val="16"/>
+        </w:rPr>
+      </w:pPr>
+      <w:r>
+        <w:rPr>
+          <w:rFonts w:ascii="Courier New" w:hAnsi="Courier New" w:cs="Courier New"/>
+          <w:color w:val="000000"/>
+          <w:sz w:val="16"/>
+          <w:szCs w:val="16"/>
+        </w:rPr>
+        <w:t xml:space="preserve">    </w:t>
+      </w:r>
+    </w:p>
+    <w:p>
+      <w:pPr>
+        <w:rPr>
+          <w:rFonts w:ascii="Courier New" w:hAnsi="Courier New" w:cs="Courier New"/>
+          <w:color w:val="000000"/>
+          <w:sz w:val="16"/>
+          <w:szCs w:val="16"/>
+        </w:rPr>
+      </w:pPr>
+      <w:r>
+        <w:rPr>
+          <w:rFonts w:ascii="Courier New" w:hAnsi="Courier New" w:cs="Courier New"/>
+          <w:color w:val="000000"/>
+          <w:sz w:val="16"/>
+          <w:szCs w:val="16"/>
+        </w:rPr>
+        <w:t xml:space="preserve">    public static EntityManagerFactory getEmFactory() {</w:t>
+      </w:r>
+    </w:p>
+    <w:p>
+      <w:pPr>
+        <w:rPr>
+          <w:rFonts w:ascii="Courier New" w:hAnsi="Courier New" w:cs="Courier New"/>
+          <w:color w:val="000000"/>
+          <w:sz w:val="16"/>
+          <w:szCs w:val="16"/>
+        </w:rPr>
+      </w:pPr>
+      <w:r>
+        <w:rPr>
+          <w:rFonts w:ascii="Courier New" w:hAnsi="Courier New" w:cs="Courier New"/>
+          <w:color w:val="000000"/>
+          <w:sz w:val="16"/>
+          <w:szCs w:val="16"/>
+        </w:rPr>
+        <w:t xml:space="preserve">        return emf;</w:t>
+      </w:r>
+    </w:p>
+    <w:p>
+      <w:pPr>
+        <w:rPr>
+          <w:rFonts w:ascii="Courier New" w:hAnsi="Courier New" w:cs="Courier New"/>
+          <w:color w:val="000000"/>
+          <w:sz w:val="16"/>
+          <w:szCs w:val="16"/>
+        </w:rPr>
+      </w:pPr>
+      <w:r>
+        <w:rPr>
+          <w:rFonts w:ascii="Courier New" w:hAnsi="Courier New" w:cs="Courier New"/>
+          <w:color w:val="000000"/>
+          <w:sz w:val="16"/>
+          <w:szCs w:val="16"/>
+        </w:rPr>
+        <w:t xml:space="preserve">    }</w:t>
+      </w:r>
+    </w:p>
+    <w:p>
+      <w:pPr>
+        <w:rPr>
+          <w:rFonts w:ascii="Courier New" w:hAnsi="Courier New" w:cs="Courier New"/>
+          <w:color w:val="000000"/>
+          <w:sz w:val="16"/>
+          <w:szCs w:val="16"/>
+        </w:rPr>
+      </w:pPr>
+      <w:r>
+        <w:rPr>
+          <w:rFonts w:ascii="Courier New" w:hAnsi="Courier New" w:cs="Courier New"/>
+          <w:color w:val="000000"/>
+          <w:sz w:val="16"/>
+          <w:szCs w:val="16"/>
+        </w:rPr>
+        <w:t>}</w:t>
+      </w:r>
+    </w:p>
+    <w:p>
+      <w:pPr>
+        <w:rPr>
+          <w:rFonts w:ascii="Courier New" w:hAnsi="Courier New" w:cs="Courier New"/>
+          <w:color w:val="000000"/>
+          <w:sz w:val="16"/>
+          <w:szCs w:val="16"/>
+        </w:rPr>
+      </w:pPr>
+    </w:p>
+    <w:p>
+      <w:pPr>
+        <w:rPr>
+          <w:rFonts w:ascii="Courier New" w:hAnsi="Courier New" w:cs="Courier New"/>
+          <w:color w:val="000000"/>
+          <w:sz w:val="16"/>
+          <w:szCs w:val="16"/>
+        </w:rPr>
+      </w:pPr>
+      <w:bookmarkStart w:id="0" w:name="_GoBack"/>
+      <w:bookmarkEnd w:id="0"/>
     </w:p>
     <w:sectPr>
       <w:pgSz w:w="12240" w:h="15840"/>

</xml_diff>

<commit_message>
Updates and deletes customers through CustomersServlet.
</commit_message>
<xml_diff>
--- a/StaJeRadjeno.docx
+++ b/StaJeRadjeno.docx
@@ -2684,25 +2684,25 @@
           <w:szCs w:val="16"/>
         </w:rPr>
         <w:lastRenderedPageBreak/>
-        <w:t xml:space="preserve">    @Column(name = "user_id")</w:t>
-      </w:r>
-    </w:p>
-    <w:p>
-      <w:pPr>
-        <w:rPr>
-          <w:rFonts w:ascii="Courier New" w:hAnsi="Courier New" w:cs="Courier New"/>
-          <w:sz w:val="16"/>
-          <w:szCs w:val="16"/>
-        </w:rPr>
-      </w:pPr>
-      <w:r>
-        <w:rPr>
-          <w:rFonts w:ascii="Courier New" w:hAnsi="Courier New" w:cs="Courier New"/>
-          <w:sz w:val="16"/>
-          <w:szCs w:val="16"/>
-        </w:rPr>
-        <w:tab/>
-        <w:t>private Long userId;</w:t>
+        <w:t xml:space="preserve">    @Column(name = "customer_id")</w:t>
+      </w:r>
+    </w:p>
+    <w:p>
+      <w:pPr>
+        <w:rPr>
+          <w:rFonts w:ascii="Courier New" w:hAnsi="Courier New" w:cs="Courier New"/>
+          <w:sz w:val="16"/>
+          <w:szCs w:val="16"/>
+        </w:rPr>
+      </w:pPr>
+      <w:r>
+        <w:rPr>
+          <w:rFonts w:ascii="Courier New" w:hAnsi="Courier New" w:cs="Courier New"/>
+          <w:sz w:val="16"/>
+          <w:szCs w:val="16"/>
+        </w:rPr>
+        <w:tab/>
+        <w:t>private Long customerId;</w:t>
       </w:r>
     </w:p>
     <w:p>
@@ -2887,7 +2887,7 @@
           <w:szCs w:val="16"/>
         </w:rPr>
         <w:tab/>
-        <w:t>return userId;</w:t>
+        <w:t>return customerId;</w:t>
       </w:r>
     </w:p>
     <w:p>
@@ -2923,33 +2923,33 @@
           <w:szCs w:val="16"/>
         </w:rPr>
         <w:tab/>
-        <w:t>public void setUserId(Long userId) {</w:t>
-      </w:r>
-    </w:p>
-    <w:p>
-      <w:pPr>
-        <w:rPr>
-          <w:rFonts w:ascii="Courier New" w:hAnsi="Courier New" w:cs="Courier New"/>
-          <w:sz w:val="16"/>
-          <w:szCs w:val="16"/>
-        </w:rPr>
-      </w:pPr>
-      <w:r>
-        <w:rPr>
-          <w:rFonts w:ascii="Courier New" w:hAnsi="Courier New" w:cs="Courier New"/>
-          <w:sz w:val="16"/>
-          <w:szCs w:val="16"/>
-        </w:rPr>
-        <w:tab/>
-      </w:r>
-      <w:r>
-        <w:rPr>
-          <w:rFonts w:ascii="Courier New" w:hAnsi="Courier New" w:cs="Courier New"/>
-          <w:sz w:val="16"/>
-          <w:szCs w:val="16"/>
-        </w:rPr>
-        <w:tab/>
-        <w:t>this.userId = userId;</w:t>
+        <w:t>public void setUserId(Long customerId) {</w:t>
+      </w:r>
+    </w:p>
+    <w:p>
+      <w:pPr>
+        <w:rPr>
+          <w:rFonts w:ascii="Courier New" w:hAnsi="Courier New" w:cs="Courier New"/>
+          <w:sz w:val="16"/>
+          <w:szCs w:val="16"/>
+        </w:rPr>
+      </w:pPr>
+      <w:r>
+        <w:rPr>
+          <w:rFonts w:ascii="Courier New" w:hAnsi="Courier New" w:cs="Courier New"/>
+          <w:sz w:val="16"/>
+          <w:szCs w:val="16"/>
+        </w:rPr>
+        <w:tab/>
+      </w:r>
+      <w:r>
+        <w:rPr>
+          <w:rFonts w:ascii="Courier New" w:hAnsi="Courier New" w:cs="Courier New"/>
+          <w:sz w:val="16"/>
+          <w:szCs w:val="16"/>
+        </w:rPr>
+        <w:tab/>
+        <w:t>this.customerId = customerId;</w:t>
       </w:r>
     </w:p>
     <w:p>
@@ -3623,14 +3623,239 @@
     <w:p>
       <w:pPr>
         <w:rPr>
-          <w:rFonts w:ascii="Courier New" w:hAnsi="Courier New" w:cs="Courier New"/>
-          <w:color w:val="000000"/>
-          <w:sz w:val="16"/>
-          <w:szCs w:val="16"/>
-        </w:rPr>
-      </w:pPr>
+          <w:b/>
+        </w:rPr>
+      </w:pPr>
+      <w:r>
+        <w:rPr>
+          <w:b/>
+        </w:rPr>
+        <w:t>CustomersServlet</w:t>
+      </w:r>
+      <w:r>
+        <w:rPr>
+          <w:b/>
+        </w:rPr>
+        <w:t xml:space="preserve">  </w:t>
+      </w:r>
+      <w:r>
+        <w:rPr>
+          <w:b/>
+        </w:rPr>
+        <w:t>(</w:t>
+      </w:r>
+      <w:r>
+        <w:rPr>
+          <w:b/>
+        </w:rPr>
+        <w:t>url pattern /customers</w:t>
+      </w:r>
+      <w:r>
+        <w:rPr>
+          <w:b/>
+        </w:rPr>
+        <w:t>)</w:t>
+      </w:r>
+    </w:p>
+    <w:p>
+      <w:pPr>
+        <w:rPr>
+          <w:u w:val="single"/>
+        </w:rPr>
+      </w:pPr>
+      <w:r>
+        <w:rPr>
+          <w:u w:val="single"/>
+        </w:rPr>
+        <w:t>index.jsp</w:t>
+      </w:r>
+    </w:p>
+    <w:p>
+      <w:r>
+        <w:t xml:space="preserve">Show all customers---&gt; doGet(), /customers, action = null </w:t>
+      </w:r>
+    </w:p>
+    <w:p>
+      <w:r>
+        <w:t>Add new customer---&gt; doGet(), /customers?action=display_empty_customer</w:t>
+      </w:r>
+    </w:p>
+    <w:p/>
+    <w:p>
+      <w:pPr>
+        <w:rPr>
+          <w:u w:val="single"/>
+        </w:rPr>
+      </w:pPr>
+      <w:r>
+        <w:rPr>
+          <w:u w:val="single"/>
+        </w:rPr>
+        <w:t>customer.jsp</w:t>
+      </w:r>
+    </w:p>
+    <w:p>
+      <w:r>
+        <w:t>Join</w:t>
+      </w:r>
+      <w:r>
+        <w:t xml:space="preserve"> Now (submit dugme)</w:t>
+      </w:r>
+      <w:r>
+        <w:t>---&gt; doPost(),  /customers, action=add_customer</w:t>
+      </w:r>
+    </w:p>
+    <w:p>
+      <w:pPr>
+        <w:rPr>
+          <w:u w:val="single"/>
+        </w:rPr>
+      </w:pPr>
+      <w:r>
+        <w:rPr>
+          <w:u w:val="single"/>
+        </w:rPr>
+        <w:lastRenderedPageBreak/>
+        <w:t>CustomersServlet</w:t>
+      </w:r>
+    </w:p>
+    <w:p>
+      <w:pPr>
+        <w:rPr>
+          <w:i/>
+          <w:u w:val="single"/>
+        </w:rPr>
+      </w:pPr>
+      <w:r>
+        <w:rPr>
+          <w:i/>
+        </w:rPr>
+        <w:t xml:space="preserve">action = </w:t>
+      </w:r>
+      <w:r>
+        <w:rPr>
+          <w:i/>
+        </w:rPr>
+        <w:t>display_customers</w:t>
+      </w:r>
+    </w:p>
+    <w:p>
+      <w:r>
+        <w:t xml:space="preserve">difoltna akcija je display_customers, ako stigne action=null on se pretvara u </w:t>
+      </w:r>
+      <w:r>
+        <w:t>display_customers</w:t>
+      </w:r>
+    </w:p>
+    <w:p>
+      <w:r>
+        <w:t>citaju se svi customers iz baze, postavljaju</w:t>
+      </w:r>
+      <w:r>
+        <w:t xml:space="preserve"> se</w:t>
+      </w:r>
       <w:bookmarkStart w:id="0" w:name="_GoBack"/>
       <w:bookmarkEnd w:id="0"/>
+      <w:r>
+        <w:t xml:space="preserve"> u request kao atribut customers, request se forvarduje na index.jsp</w:t>
+      </w:r>
+    </w:p>
+    <w:p>
+      <w:pPr>
+        <w:rPr>
+          <w:i/>
+        </w:rPr>
+      </w:pPr>
+      <w:r>
+        <w:rPr>
+          <w:i/>
+        </w:rPr>
+        <w:t xml:space="preserve">action = </w:t>
+      </w:r>
+      <w:r>
+        <w:rPr>
+          <w:i/>
+        </w:rPr>
+        <w:t>display_</w:t>
+      </w:r>
+      <w:r>
+        <w:rPr>
+          <w:i/>
+        </w:rPr>
+        <w:t>empty_customer</w:t>
+      </w:r>
+    </w:p>
+    <w:p>
+      <w:r>
+        <w:t xml:space="preserve">kreira se prazan customer, postavlja </w:t>
+      </w:r>
+      <w:r>
+        <w:t xml:space="preserve">u </w:t>
+      </w:r>
+      <w:r>
+        <w:t>session</w:t>
+      </w:r>
+      <w:r>
+        <w:t xml:space="preserve"> kao atribut </w:t>
+      </w:r>
+      <w:r>
+        <w:t xml:space="preserve">customer, </w:t>
+      </w:r>
+      <w:r>
+        <w:t>request se forvarduje na</w:t>
+      </w:r>
+      <w:r>
+        <w:t xml:space="preserve"> customer.jsp</w:t>
+      </w:r>
+      <w:r>
+        <w:t xml:space="preserve"> koji prikazuje formu za unos podataka o customer-u.</w:t>
+      </w:r>
+    </w:p>
+    <w:p>
+      <w:pPr>
+        <w:rPr>
+          <w:i/>
+        </w:rPr>
+      </w:pPr>
+      <w:r>
+        <w:rPr>
+          <w:i/>
+        </w:rPr>
+        <w:t>action = add_customer</w:t>
+      </w:r>
+    </w:p>
+    <w:p>
+      <w:pPr>
+        <w:rPr>
+          <w:u w:val="single"/>
+          <w:lang w:val="fr-FR"/>
+        </w:rPr>
+      </w:pPr>
+      <w:r>
+        <w:t xml:space="preserve">dolazi klikom na submit dugme forme customer.jsp, </w:t>
+      </w:r>
+      <w:r>
+        <w:t xml:space="preserve">podaci o customer-u se citaju iz requesta preko request.getParameter, tim podacima se puni novi objekat customer koji se upisuje u bazu ukoliko prodje validaciju. Validacija podrazumeva proveru da li email novog customera vec postoji u bazi, ukoliko postoji ne upisuje se u bazu i salje se poruka o tome. </w:t>
+      </w:r>
+      <w:r>
+        <w:rPr>
+          <w:lang w:val="fr-FR"/>
+        </w:rPr>
+        <w:t>U suprotnom se upisuje u bazu i salje se poruka zahvalnosti.</w:t>
+      </w:r>
+      <w:r>
+        <w:rPr>
+          <w:lang w:val="fr-FR"/>
+        </w:rPr>
+        <w:t xml:space="preserve"> Potom se vrsi citanje baze i lista customera se salje kao request atribut ka index.jsp.</w:t>
+      </w:r>
+    </w:p>
+    <w:p>
+      <w:pPr>
+        <w:rPr>
+          <w:lang w:val="fr-FR"/>
+        </w:rPr>
+      </w:pPr>
     </w:p>
     <w:sectPr>
       <w:pgSz w:w="12240" w:h="15840"/>

</xml_diff>